<commit_message>
solar and time estimate update
</commit_message>
<xml_diff>
--- a/Project 1 - Car/CP0 - Project Definition and Plan.docx
+++ b/Project 1 - Car/CP0 - Project Definition and Plan.docx
@@ -194,7 +194,21 @@
           <w:b/>
           <w:lang w:eastAsia="ja-JP"/>
         </w:rPr>
-        <w:t>~15 hours</w:t>
+        <w:t>~</w:t>
+      </w:r>
+      <w:r>
+        <w:rPr>
+          <w:b/>
+          <w:lang w:eastAsia="ja-JP"/>
+        </w:rPr>
+        <w:t xml:space="preserve">22 </w:t>
+      </w:r>
+      <w:r>
+        <w:rPr>
+          <w:b/>
+          <w:lang w:eastAsia="ja-JP"/>
+        </w:rPr>
+        <w:t>hours</w:t>
       </w:r>
       <w:r>
         <w:rPr>
@@ -473,6 +487,8 @@
               <w:fldChar w:fldCharType="end"/>
             </w:r>
           </w:hyperlink>
+          <w:bookmarkStart w:id="1" w:name="_GoBack"/>
+          <w:bookmarkEnd w:id="1"/>
         </w:p>
         <w:p>
           <w:pPr>
@@ -1872,12 +1888,12 @@
       <w:pPr>
         <w:pStyle w:val="LessonHeading1"/>
       </w:pPr>
-      <w:bookmarkStart w:id="1" w:name="_Toc531700592"/>
+      <w:bookmarkStart w:id="2" w:name="_Toc531700592"/>
       <w:r>
         <w:lastRenderedPageBreak/>
         <w:t>The Problem – Car Accidents</w:t>
       </w:r>
-      <w:bookmarkEnd w:id="1"/>
+      <w:bookmarkEnd w:id="2"/>
     </w:p>
     <w:p>
       <w:pPr>
@@ -1915,8 +1931,6 @@
         </w:rPr>
         <w:t>ase the likelihood of accidents.</w:t>
       </w:r>
-      <w:bookmarkStart w:id="2" w:name="_GoBack"/>
-      <w:bookmarkEnd w:id="2"/>
     </w:p>
     <w:p>
       <w:pPr>
@@ -4320,13 +4334,8 @@
             <w:pPr>
               <w:cnfStyle w:val="000000100000" w:firstRow="0" w:lastRow="0" w:firstColumn="0" w:lastColumn="0" w:oddVBand="0" w:evenVBand="0" w:oddHBand="1" w:evenHBand="0" w:firstRowFirstColumn="0" w:firstRowLastColumn="0" w:lastRowFirstColumn="0" w:lastRowLastColumn="0"/>
             </w:pPr>
-            <w:proofErr w:type="spellStart"/>
-            <w:r>
-              <w:t>Ason</w:t>
-            </w:r>
-            <w:proofErr w:type="spellEnd"/>
-            <w:r>
-              <w:t>, Kathmandu</w:t>
+            <w:r>
+              <w:t>Ason, Kathmandu</w:t>
             </w:r>
           </w:p>
         </w:tc>
@@ -7248,7 +7257,7 @@
         <w:color w:val="A6A6A6"/>
         <w:sz w:val="22"/>
       </w:rPr>
-      <w:t>2018-12-04</w:t>
+      <w:t>2018-12-05</w:t>
     </w:r>
     <w:r>
       <w:rPr>
@@ -11170,7 +11179,7 @@
 </file>
 
 <file path=customXml/itemProps1.xml><?xml version="1.0" encoding="utf-8"?>
-<ds:datastoreItem xmlns:ds="http://schemas.openxmlformats.org/officeDocument/2006/customXml" ds:itemID="{7160D34A-C43B-4A61-B5A4-9E3C50C95336}">
+<ds:datastoreItem xmlns:ds="http://schemas.openxmlformats.org/officeDocument/2006/customXml" ds:itemID="{8DD514EB-ECBC-4C5A-8A42-53A74EA86DA8}">
   <ds:schemaRefs>
     <ds:schemaRef ds:uri="http://schemas.openxmlformats.org/officeDocument/2006/bibliography"/>
   </ds:schemaRefs>

</xml_diff>